<commit_message>
Update CV, open house coordinator
</commit_message>
<xml_diff>
--- a/SETIAWAN_CV.docx
+++ b/SETIAWAN_CV.docx
@@ -2479,6 +2479,142 @@
           <w:i/>
           <w:sz w:val="24"/>
         </w:rPr>
+        <w:t>Society of Duke Fellows</w:t>
+      </w:r>
+      <w:r>
+        <w:rPr>
+          <w:rFonts w:ascii="Times New Roman" w:eastAsia="Domine" w:hAnsi="Times New Roman" w:cs="Times New Roman"/>
+          <w:i/>
+          <w:sz w:val="24"/>
+        </w:rPr>
+        <w:t xml:space="preserve"> </w:t>
+      </w:r>
+      <w:r>
+        <w:rPr>
+          <w:rFonts w:ascii="Times New Roman" w:eastAsia="Domine" w:hAnsi="Times New Roman" w:cs="Times New Roman"/>
+          <w:i/>
+          <w:sz w:val="24"/>
+        </w:rPr>
+        <w:tab/>
+      </w:r>
+      <w:r>
+        <w:rPr>
+          <w:rFonts w:ascii="Times New Roman" w:eastAsia="Domine" w:hAnsi="Times New Roman" w:cs="Times New Roman"/>
+          <w:i/>
+          <w:sz w:val="24"/>
+        </w:rPr>
+        <w:tab/>
+      </w:r>
+      <w:r>
+        <w:rPr>
+          <w:rFonts w:ascii="Times New Roman" w:eastAsia="Domine" w:hAnsi="Times New Roman" w:cs="Times New Roman"/>
+          <w:i/>
+          <w:sz w:val="24"/>
+        </w:rPr>
+        <w:tab/>
+      </w:r>
+      <w:r>
+        <w:rPr>
+          <w:rFonts w:ascii="Times New Roman" w:eastAsia="Domine" w:hAnsi="Times New Roman" w:cs="Times New Roman"/>
+          <w:i/>
+          <w:sz w:val="24"/>
+        </w:rPr>
+        <w:tab/>
+      </w:r>
+      <w:r>
+        <w:rPr>
+          <w:rFonts w:ascii="Times New Roman" w:eastAsia="Domine" w:hAnsi="Times New Roman" w:cs="Times New Roman"/>
+          <w:i/>
+          <w:sz w:val="24"/>
+        </w:rPr>
+        <w:tab/>
+      </w:r>
+      <w:r>
+        <w:rPr>
+          <w:rFonts w:ascii="Times New Roman" w:eastAsia="Domine" w:hAnsi="Times New Roman" w:cs="Times New Roman"/>
+          <w:i/>
+          <w:sz w:val="24"/>
+        </w:rPr>
+        <w:tab/>
+      </w:r>
+      <w:r>
+        <w:rPr>
+          <w:rFonts w:ascii="Times New Roman" w:eastAsia="Domine" w:hAnsi="Times New Roman" w:cs="Times New Roman"/>
+          <w:i/>
+          <w:sz w:val="24"/>
+        </w:rPr>
+        <w:tab/>
+      </w:r>
+      <w:r>
+        <w:rPr>
+          <w:rFonts w:ascii="Times New Roman" w:eastAsia="Domine" w:hAnsi="Times New Roman" w:cs="Times New Roman"/>
+          <w:i/>
+          <w:sz w:val="24"/>
+        </w:rPr>
+        <w:t xml:space="preserve">    </w:t>
+      </w:r>
+      <w:r>
+        <w:rPr>
+          <w:rFonts w:ascii="Times New Roman" w:eastAsia="Domine" w:hAnsi="Times New Roman" w:cs="Times New Roman"/>
+          <w:i/>
+          <w:sz w:val="24"/>
+        </w:rPr>
+        <w:tab/>
+      </w:r>
+      <w:r>
+        <w:rPr>
+          <w:rFonts w:ascii="Times New Roman" w:eastAsia="Domine" w:hAnsi="Times New Roman" w:cs="Times New Roman"/>
+          <w:i/>
+          <w:sz w:val="24"/>
+        </w:rPr>
+        <w:tab/>
+      </w:r>
+      <w:r>
+        <w:rPr>
+          <w:rFonts w:ascii="Times New Roman" w:eastAsia="Domine" w:hAnsi="Times New Roman" w:cs="Times New Roman"/>
+          <w:i/>
+          <w:sz w:val="24"/>
+        </w:rPr>
+        <w:t xml:space="preserve"> </w:t>
+      </w:r>
+      <w:r>
+        <w:rPr>
+          <w:rFonts w:ascii="Times New Roman" w:eastAsia="Domine" w:hAnsi="Times New Roman" w:cs="Times New Roman"/>
+          <w:sz w:val="24"/>
+        </w:rPr>
+        <w:t>2017-Present</w:t>
+      </w:r>
+    </w:p>
+    <w:p>
+      <w:pPr>
+        <w:spacing w:after="0" w:line="240" w:lineRule="auto"/>
+        <w:rPr>
+          <w:rFonts w:ascii="Times New Roman" w:eastAsia="Domine" w:hAnsi="Times New Roman" w:cs="Times New Roman"/>
+          <w:i/>
+          <w:sz w:val="24"/>
+        </w:rPr>
+      </w:pPr>
+      <w:r>
+        <w:rPr>
+          <w:rFonts w:ascii="Times New Roman" w:eastAsia="Domine" w:hAnsi="Times New Roman" w:cs="Times New Roman"/>
+          <w:b/>
+          <w:sz w:val="24"/>
+        </w:rPr>
+        <w:t>Member</w:t>
+      </w:r>
+      <w:r>
+        <w:rPr>
+          <w:rFonts w:ascii="Times New Roman" w:eastAsia="Domine" w:hAnsi="Times New Roman" w:cs="Times New Roman"/>
+          <w:sz w:val="24"/>
+        </w:rPr>
+        <w:t xml:space="preserve">, </w:t>
+      </w:r>
+      <w:r>
+        <w:rPr>
+          <w:rFonts w:ascii="Times New Roman" w:eastAsia="Domine" w:hAnsi="Times New Roman" w:cs="Times New Roman"/>
+          <w:i/>
+          <w:sz w:val="24"/>
+        </w:rPr>
         <w:t xml:space="preserve">MSU Nuclear Policy Working Group </w:t>
       </w:r>
       <w:r>
@@ -2548,9 +2684,24 @@
       <w:r>
         <w:rPr>
           <w:rFonts w:ascii="Times New Roman" w:eastAsia="Domine" w:hAnsi="Times New Roman" w:cs="Times New Roman"/>
-          <w:sz w:val="24"/>
-        </w:rPr>
-        <w:t>2015-Present</w:t>
+          <w:i/>
+          <w:sz w:val="24"/>
+        </w:rPr>
+        <w:t xml:space="preserve">    </w:t>
+      </w:r>
+      <w:r>
+        <w:rPr>
+          <w:rFonts w:ascii="Times New Roman" w:eastAsia="Domine" w:hAnsi="Times New Roman" w:cs="Times New Roman"/>
+          <w:sz w:val="24"/>
+        </w:rPr>
+        <w:t>2015-</w:t>
+      </w:r>
+      <w:r>
+        <w:rPr>
+          <w:rFonts w:ascii="Times New Roman" w:eastAsia="Domine" w:hAnsi="Times New Roman" w:cs="Times New Roman"/>
+          <w:sz w:val="24"/>
+        </w:rPr>
+        <w:t>2017</w:t>
       </w:r>
     </w:p>
     <w:p>
@@ -2611,9 +2762,24 @@
       <w:r>
         <w:rPr>
           <w:rFonts w:ascii="Times New Roman" w:eastAsia="Domine" w:hAnsi="Times New Roman" w:cs="Times New Roman"/>
-          <w:sz w:val="24"/>
-        </w:rPr>
-        <w:t>2015-Present</w:t>
+          <w:i/>
+          <w:sz w:val="24"/>
+        </w:rPr>
+        <w:t xml:space="preserve">    </w:t>
+      </w:r>
+      <w:r>
+        <w:rPr>
+          <w:rFonts w:ascii="Times New Roman" w:eastAsia="Domine" w:hAnsi="Times New Roman" w:cs="Times New Roman"/>
+          <w:sz w:val="24"/>
+        </w:rPr>
+        <w:t>2015-</w:t>
+      </w:r>
+      <w:r>
+        <w:rPr>
+          <w:rFonts w:ascii="Times New Roman" w:eastAsia="Domine" w:hAnsi="Times New Roman" w:cs="Times New Roman"/>
+          <w:sz w:val="24"/>
+        </w:rPr>
+        <w:t>2017</w:t>
       </w:r>
     </w:p>
     <w:p>
@@ -2788,9 +2954,24 @@
       <w:r>
         <w:rPr>
           <w:rFonts w:ascii="Times New Roman" w:eastAsia="Domine" w:hAnsi="Times New Roman" w:cs="Times New Roman"/>
-          <w:sz w:val="24"/>
-        </w:rPr>
-        <w:t>2012-Present</w:t>
+          <w:i/>
+          <w:sz w:val="24"/>
+        </w:rPr>
+        <w:t xml:space="preserve">    </w:t>
+      </w:r>
+      <w:r>
+        <w:rPr>
+          <w:rFonts w:ascii="Times New Roman" w:eastAsia="Domine" w:hAnsi="Times New Roman" w:cs="Times New Roman"/>
+          <w:sz w:val="24"/>
+        </w:rPr>
+        <w:t>2012-</w:t>
+      </w:r>
+      <w:r>
+        <w:rPr>
+          <w:rFonts w:ascii="Times New Roman" w:eastAsia="Domine" w:hAnsi="Times New Roman" w:cs="Times New Roman"/>
+          <w:sz w:val="24"/>
+        </w:rPr>
+        <w:t>2017</w:t>
       </w:r>
     </w:p>
     <w:p>
@@ -2916,17 +3097,6 @@
     <w:p>
       <w:pPr>
         <w:spacing w:after="0" w:line="240" w:lineRule="auto"/>
-        <w:rPr>
-          <w:rFonts w:ascii="Times New Roman" w:eastAsia="Gungsuh" w:hAnsi="Times New Roman" w:cs="Times New Roman"/>
-          <w:b/>
-          <w:sz w:val="24"/>
-          <w:szCs w:val="24"/>
-        </w:rPr>
-      </w:pPr>
-    </w:p>
-    <w:p>
-      <w:pPr>
-        <w:spacing w:after="0" w:line="240" w:lineRule="auto"/>
         <w:jc w:val="center"/>
         <w:rPr>
           <w:rFonts w:ascii="Times New Roman" w:eastAsia="Gungsuh" w:hAnsi="Times New Roman" w:cs="Times New Roman"/>
@@ -2934,6 +3104,8 @@
           <w:sz w:val="24"/>
         </w:rPr>
       </w:pPr>
+      <w:bookmarkStart w:id="0" w:name="_GoBack"/>
+      <w:bookmarkEnd w:id="0"/>
       <w:r>
         <w:rPr>
           <w:rFonts w:ascii="Times New Roman" w:eastAsia="Gungsuh" w:hAnsi="Times New Roman" w:cs="Times New Roman"/>
@@ -6376,6 +6548,93 @@
           <w:b/>
           <w:sz w:val="24"/>
         </w:rPr>
+        <w:t>Coordinator</w:t>
+      </w:r>
+      <w:r>
+        <w:rPr>
+          <w:rFonts w:ascii="Times New Roman" w:eastAsia="Domine" w:hAnsi="Times New Roman" w:cs="Times New Roman"/>
+          <w:sz w:val="24"/>
+        </w:rPr>
+        <w:t xml:space="preserve">, </w:t>
+      </w:r>
+      <w:r>
+        <w:rPr>
+          <w:rFonts w:ascii="Times New Roman" w:eastAsia="Domine" w:hAnsi="Times New Roman" w:cs="Times New Roman"/>
+          <w:i/>
+          <w:sz w:val="24"/>
+        </w:rPr>
+        <w:t>Duke Medical Physics Fall Open House 2017</w:t>
+      </w:r>
+      <w:r>
+        <w:rPr>
+          <w:rFonts w:ascii="Times New Roman" w:eastAsia="Domine" w:hAnsi="Times New Roman" w:cs="Times New Roman"/>
+          <w:i/>
+          <w:sz w:val="24"/>
+        </w:rPr>
+        <w:tab/>
+      </w:r>
+      <w:r>
+        <w:rPr>
+          <w:rFonts w:ascii="Times New Roman" w:eastAsia="Domine" w:hAnsi="Times New Roman" w:cs="Times New Roman"/>
+          <w:i/>
+          <w:sz w:val="24"/>
+        </w:rPr>
+        <w:tab/>
+      </w:r>
+      <w:r>
+        <w:rPr>
+          <w:rFonts w:ascii="Times New Roman" w:eastAsia="Domine" w:hAnsi="Times New Roman" w:cs="Times New Roman"/>
+          <w:i/>
+          <w:sz w:val="24"/>
+        </w:rPr>
+        <w:tab/>
+      </w:r>
+      <w:r>
+        <w:rPr>
+          <w:rFonts w:ascii="Times New Roman" w:eastAsia="Domine" w:hAnsi="Times New Roman" w:cs="Times New Roman"/>
+          <w:i/>
+          <w:sz w:val="24"/>
+        </w:rPr>
+        <w:tab/>
+      </w:r>
+      <w:r>
+        <w:rPr>
+          <w:rFonts w:ascii="Times New Roman" w:eastAsia="Domine" w:hAnsi="Times New Roman" w:cs="Times New Roman"/>
+          <w:i/>
+          <w:sz w:val="24"/>
+        </w:rPr>
+        <w:tab/>
+      </w:r>
+      <w:r>
+        <w:rPr>
+          <w:rFonts w:ascii="Times New Roman" w:eastAsia="Domine" w:hAnsi="Times New Roman" w:cs="Times New Roman"/>
+          <w:i/>
+          <w:sz w:val="24"/>
+        </w:rPr>
+        <w:tab/>
+      </w:r>
+      <w:r>
+        <w:rPr>
+          <w:rFonts w:ascii="Times New Roman" w:eastAsia="Domine" w:hAnsi="Times New Roman" w:cs="Times New Roman"/>
+          <w:sz w:val="24"/>
+        </w:rPr>
+        <w:t>2017</w:t>
+      </w:r>
+    </w:p>
+    <w:p>
+      <w:pPr>
+        <w:spacing w:after="0" w:line="240" w:lineRule="auto"/>
+        <w:rPr>
+          <w:rFonts w:ascii="Times New Roman" w:eastAsia="Domine" w:hAnsi="Times New Roman" w:cs="Times New Roman"/>
+          <w:sz w:val="24"/>
+        </w:rPr>
+      </w:pPr>
+      <w:r>
+        <w:rPr>
+          <w:rFonts w:ascii="Times New Roman" w:eastAsia="Domine" w:hAnsi="Times New Roman" w:cs="Times New Roman"/>
+          <w:b/>
+          <w:sz w:val="24"/>
+        </w:rPr>
         <w:t>Volunteer</w:t>
       </w:r>
       <w:r>
@@ -7929,15 +8188,7 @@
         <w:rPr>
           <w:rFonts w:eastAsia="Gungsuh"/>
         </w:rPr>
-        <w:t xml:space="preserve">English, Indonesian, Javanese (Native/Bilingual Proficiency), </w:t>
-      </w:r>
-      <w:bookmarkStart w:id="0" w:name="_GoBack"/>
-      <w:bookmarkEnd w:id="0"/>
-      <w:r>
-        <w:rPr>
-          <w:rFonts w:eastAsia="Gungsuh"/>
-        </w:rPr>
-        <w:t xml:space="preserve">Mandarin, </w:t>
+        <w:t xml:space="preserve">English, Indonesian, Javanese (Native/Bilingual Proficiency), Mandarin, </w:t>
       </w:r>
       <w:r>
         <w:rPr>
@@ -9485,7 +9736,7 @@
             <w:sz w:val="16"/>
             <w:szCs w:val="16"/>
           </w:rPr>
-          <w:t>5</w:t>
+          <w:t>4</w:t>
         </w:r>
         <w:r>
           <w:rPr>
@@ -13314,7 +13565,7 @@
 </file>
 
 <file path=customXml/itemProps1.xml><?xml version="1.0" encoding="utf-8"?>
-<ds:datastoreItem xmlns:ds="http://schemas.openxmlformats.org/officeDocument/2006/customXml" ds:itemID="{85E00EA3-1A86-4CA8-8D1B-8D86C2808581}">
+<ds:datastoreItem xmlns:ds="http://schemas.openxmlformats.org/officeDocument/2006/customXml" ds:itemID="{59D320CF-EE46-4B32-BB2A-3F78891D915A}">
   <ds:schemaRefs>
     <ds:schemaRef ds:uri="http://schemas.openxmlformats.org/officeDocument/2006/bibliography"/>
   </ds:schemaRefs>

</xml_diff>